<commit_message>
Small wording nits in exit questionaire
</commit_message>
<xml_diff>
--- a/CourseMaterial/07_wrapup/00_offboarding/exit_questionaire.docx
+++ b/CourseMaterial/07_wrapup/00_offboarding/exit_questionaire.docx
@@ -570,7 +570,47 @@
           <w:szCs w:val="28"/>
         </w:rPr>
         <w:lastRenderedPageBreak/>
-        <w:t>How much time outside the class, on average, do you think you spent?</w:t>
+        <w:t>On average, h</w:t>
+      </w:r>
+      <w:r>
+        <w:rPr>
+          <w:rFonts w:ascii="Garamond" w:hAnsi="Garamond"/>
+          <w:sz w:val="28"/>
+          <w:szCs w:val="28"/>
+        </w:rPr>
+        <w:t>ow much time outside the class</w:t>
+      </w:r>
+      <w:r>
+        <w:rPr>
+          <w:rFonts w:ascii="Garamond" w:hAnsi="Garamond"/>
+          <w:sz w:val="28"/>
+          <w:szCs w:val="28"/>
+        </w:rPr>
+        <w:t xml:space="preserve"> </w:t>
+      </w:r>
+      <w:r>
+        <w:rPr>
+          <w:rFonts w:ascii="Garamond" w:hAnsi="Garamond"/>
+          <w:sz w:val="28"/>
+          <w:szCs w:val="28"/>
+        </w:rPr>
+        <w:t>do you think you spent</w:t>
+      </w:r>
+      <w:r>
+        <w:rPr>
+          <w:rFonts w:ascii="Garamond" w:hAnsi="Garamond"/>
+          <w:sz w:val="28"/>
+          <w:szCs w:val="28"/>
+        </w:rPr>
+        <w:t xml:space="preserve"> on CS-related work</w:t>
+      </w:r>
+      <w:r>
+        <w:rPr>
+          <w:rFonts w:ascii="Garamond" w:hAnsi="Garamond"/>
+          <w:sz w:val="28"/>
+          <w:szCs w:val="28"/>
+        </w:rPr>
+        <w:t>?</w:t>
       </w:r>
     </w:p>
     <w:p>
@@ -811,7 +851,23 @@
           <w:sz w:val="28"/>
           <w:szCs w:val="28"/>
         </w:rPr>
-        <w:t>mountains and tree</w:t>
+        <w:t>mountains and</w:t>
+      </w:r>
+      <w:r>
+        <w:rPr>
+          <w:rFonts w:ascii="Garamond" w:hAnsi="Garamond"/>
+          <w:sz w:val="28"/>
+          <w:szCs w:val="28"/>
+        </w:rPr>
+        <w:t xml:space="preserve"> fractal</w:t>
+      </w:r>
+      <w:r>
+        <w:rPr>
+          <w:rFonts w:ascii="Garamond" w:hAnsi="Garamond"/>
+          <w:sz w:val="28"/>
+          <w:szCs w:val="28"/>
+        </w:rPr>
+        <w:t xml:space="preserve"> tree</w:t>
       </w:r>
       <w:r>
         <w:rPr>

</xml_diff>

<commit_message>
Small nits to off-boarding lesson
</commit_message>
<xml_diff>
--- a/CourseMaterial/07_wrapup/00_offboarding/exit_questionaire.docx
+++ b/CourseMaterial/07_wrapup/00_offboarding/exit_questionaire.docx
@@ -9,6 +9,7 @@
           <w:rFonts w:ascii="Garamond" w:hAnsi="Garamond"/>
           <w:b/>
           <w:bCs/>
+          <w:color w:val="auto"/>
           <w:sz w:val="28"/>
           <w:szCs w:val="28"/>
         </w:rPr>
@@ -18,6 +19,7 @@
           <w:rFonts w:ascii="Garamond" w:hAnsi="Garamond"/>
           <w:b/>
           <w:bCs/>
+          <w:color w:val="auto"/>
           <w:sz w:val="32"/>
           <w:szCs w:val="32"/>
         </w:rPr>
@@ -28,6 +30,7 @@
           <w:rFonts w:ascii="Garamond" w:hAnsi="Garamond"/>
           <w:b/>
           <w:bCs/>
+          <w:color w:val="auto"/>
           <w:sz w:val="28"/>
           <w:szCs w:val="28"/>
         </w:rPr>
@@ -60,15 +63,7 @@
           <w:sz w:val="28"/>
           <w:szCs w:val="28"/>
         </w:rPr>
-        <w:t>What was your favorite</w:t>
-      </w:r>
-      <w:r>
-        <w:rPr>
-          <w:rFonts w:ascii="Garamond" w:hAnsi="Garamond"/>
-          <w:sz w:val="28"/>
-          <w:szCs w:val="28"/>
-        </w:rPr>
-        <w:t xml:space="preserve"> lesson or project</w:t>
+        <w:t>What was your favorite lesson or project</w:t>
       </w:r>
       <w:r>
         <w:rPr>
@@ -159,15 +154,7 @@
           <w:sz w:val="28"/>
           <w:szCs w:val="28"/>
         </w:rPr>
-        <w:t>What was your least favorite</w:t>
-      </w:r>
-      <w:r>
-        <w:rPr>
-          <w:rFonts w:ascii="Garamond" w:hAnsi="Garamond"/>
-          <w:sz w:val="28"/>
-          <w:szCs w:val="28"/>
-        </w:rPr>
-        <w:t xml:space="preserve"> lesson or project</w:t>
+        <w:t>What was your least favorite lesson or project</w:t>
       </w:r>
       <w:r>
         <w:rPr>
@@ -341,15 +328,7 @@
           <w:sz w:val="28"/>
           <w:szCs w:val="28"/>
         </w:rPr>
-        <w:t xml:space="preserve"> disappointed we didn't do </w:t>
-      </w:r>
-      <w:r>
-        <w:rPr>
-          <w:rFonts w:ascii="Garamond" w:hAnsi="Garamond"/>
-          <w:sz w:val="28"/>
-          <w:szCs w:val="28"/>
-        </w:rPr>
-        <w:t>more of</w:t>
+        <w:t xml:space="preserve"> disappointed we didn't do more of</w:t>
       </w:r>
       <w:r>
         <w:rPr>
@@ -432,15 +411,7 @@
           <w:sz w:val="28"/>
           <w:szCs w:val="28"/>
         </w:rPr>
-        <w:t>If someone asks you in a few weeks, what did you learn in Computer Science with Mr. Rizzi, what will you say</w:t>
-      </w:r>
-      <w:r>
-        <w:rPr>
-          <w:rFonts w:ascii="Garamond" w:hAnsi="Garamond"/>
-          <w:sz w:val="28"/>
-          <w:szCs w:val="28"/>
-        </w:rPr>
-        <w:t>?</w:t>
+        <w:t>If someone asks you in a few weeks, what did you learn in Computer Science with Mr. Rizzi, what will you say?</w:t>
       </w:r>
     </w:p>
     <w:p>

</xml_diff>